<commit_message>
updated name to Accessibility & Usability (AU)
</commit_message>
<xml_diff>
--- a/Resources/ACRTTrainingManual.docx
+++ b/Resources/ACRTTrainingManual.docx
@@ -1,6 +1,6 @@
 
 <file path=word/document.xml><?xml version="1.0" encoding="utf-8"?>
-<w:document xmlns:wpc="http://schemas.microsoft.com/office/word/2010/wordprocessingCanvas" xmlns:cx="http://schemas.microsoft.com/office/drawing/2014/chartex" xmlns:cx1="http://schemas.microsoft.com/office/drawing/2015/9/8/chartex" xmlns:cx2="http://schemas.microsoft.com/office/drawing/2015/10/21/chartex" xmlns:cx3="http://schemas.microsoft.com/office/drawing/2016/5/9/chartex" xmlns:cx4="http://schemas.microsoft.com/office/drawing/2016/5/10/chartex" xmlns:cx5="http://schemas.microsoft.com/office/drawing/2016/5/11/chartex" xmlns:cx6="http://schemas.microsoft.com/office/drawing/2016/5/12/chartex" xmlns:cx7="http://schemas.microsoft.com/office/drawing/2016/5/13/chartex" xmlns:cx8="http://schemas.microsoft.com/office/drawing/2016/5/14/chartex" xmlns:mc="http://schemas.openxmlformats.org/markup-compatibility/2006" xmlns:aink="http://schemas.microsoft.com/office/drawing/2016/ink" xmlns:am3d="http://schemas.microsoft.com/office/drawing/2017/model3d" xmlns:o="urn:schemas-microsoft-com:office:office" xmlns:oel="http://schemas.microsoft.com/office/2019/extlst" xmlns:r="http://schemas.openxmlformats.org/officeDocument/2006/relationships" xmlns:m="http://schemas.openxmlformats.org/officeDocument/2006/math" xmlns:v="urn:schemas-microsoft-com:vml" xmlns:wp14="http://schemas.microsoft.com/office/word/2010/wordprocessingDrawing" xmlns:wp="http://schemas.openxmlformats.org/drawingml/2006/wordprocessingDrawing" xmlns:w10="urn:schemas-microsoft-com:office:word" xmlns:w="http://schemas.openxmlformats.org/wordprocessingml/2006/main" xmlns:w14="http://schemas.microsoft.com/office/word/2010/wordml" xmlns:w15="http://schemas.microsoft.com/office/word/2012/wordml" xmlns:w16cex="http://schemas.microsoft.com/office/word/2018/wordml/cex" xmlns:w16cid="http://schemas.microsoft.com/office/word/2016/wordml/cid" xmlns:w16="http://schemas.microsoft.com/office/word/2018/wordml" xmlns:w16sdtdh="http://schemas.microsoft.com/office/word/2020/wordml/sdtdatahash" xmlns:w16se="http://schemas.microsoft.com/office/word/2015/wordml/symex" xmlns:wpg="http://schemas.microsoft.com/office/word/2010/wordprocessingGroup" xmlns:wpi="http://schemas.microsoft.com/office/word/2010/wordprocessingInk" xmlns:wne="http://schemas.microsoft.com/office/word/2006/wordml" xmlns:wps="http://schemas.microsoft.com/office/word/2010/wordprocessingShape" mc:Ignorable="w14 w15 w16se w16cid w16 w16cex w16sdtdh wp14">
+<w:document xmlns:wpc="http://schemas.microsoft.com/office/word/2010/wordprocessingCanvas" xmlns:cx="http://schemas.microsoft.com/office/drawing/2014/chartex" xmlns:cx1="http://schemas.microsoft.com/office/drawing/2015/9/8/chartex" xmlns:cx2="http://schemas.microsoft.com/office/drawing/2015/10/21/chartex" xmlns:cx3="http://schemas.microsoft.com/office/drawing/2016/5/9/chartex" xmlns:cx4="http://schemas.microsoft.com/office/drawing/2016/5/10/chartex" xmlns:cx5="http://schemas.microsoft.com/office/drawing/2016/5/11/chartex" xmlns:cx6="http://schemas.microsoft.com/office/drawing/2016/5/12/chartex" xmlns:cx7="http://schemas.microsoft.com/office/drawing/2016/5/13/chartex" xmlns:cx8="http://schemas.microsoft.com/office/drawing/2016/5/14/chartex" xmlns:mc="http://schemas.openxmlformats.org/markup-compatibility/2006" xmlns:aink="http://schemas.microsoft.com/office/drawing/2016/ink" xmlns:am3d="http://schemas.microsoft.com/office/drawing/2017/model3d" xmlns:o="urn:schemas-microsoft-com:office:office" xmlns:r="http://schemas.openxmlformats.org/officeDocument/2006/relationships" xmlns:m="http://schemas.openxmlformats.org/officeDocument/2006/math" xmlns:v="urn:schemas-microsoft-com:vml" xmlns:wp14="http://schemas.microsoft.com/office/word/2010/wordprocessingDrawing" xmlns:wp="http://schemas.openxmlformats.org/drawingml/2006/wordprocessingDrawing" xmlns:w10="urn:schemas-microsoft-com:office:word" xmlns:w="http://schemas.openxmlformats.org/wordprocessingml/2006/main" xmlns:w14="http://schemas.microsoft.com/office/word/2010/wordml" xmlns:w15="http://schemas.microsoft.com/office/word/2012/wordml" xmlns:w16cex="http://schemas.microsoft.com/office/word/2018/wordml/cex" xmlns:w16cid="http://schemas.microsoft.com/office/word/2016/wordml/cid" xmlns:w16="http://schemas.microsoft.com/office/word/2018/wordml" xmlns:w16sdtdh="http://schemas.microsoft.com/office/word/2020/wordml/sdtdatahash" xmlns:w16se="http://schemas.microsoft.com/office/word/2015/wordml/symex" xmlns:wpg="http://schemas.microsoft.com/office/word/2010/wordprocessingGroup" xmlns:wpi="http://schemas.microsoft.com/office/word/2010/wordprocessingInk" xmlns:wne="http://schemas.microsoft.com/office/word/2006/wordml" xmlns:wps="http://schemas.microsoft.com/office/word/2010/wordprocessingShape" mc:Ignorable="w14 w15 w16se w16cid w16 w16cex w16sdtdh wp14">
   <w:body>
     <w:p>
       <w:pPr>
@@ -9,10 +9,10 @@
       <w:bookmarkStart w:id="0" w:name="_Toc56180271"/>
       <w:r>
         <w:drawing>
-          <wp:inline distT="0" distB="0" distL="0" distR="0" wp14:anchorId="39E91F32" wp14:editId="789DD5D3">
-            <wp:extent cx="7223760" cy="9630410"/>
-            <wp:effectExtent l="0" t="0" r="0" b="8890"/>
-            <wp:docPr id="6" name="Picture 6" descr="Accessibility Compliance Reporting Tool (ACRT) User Guide.&#10;U.S. Department of Homeland Security seal, Office of Accessible Systems and Technology (OAST) &#10;DHS Accessibility Help Desk &#10;http://www.dhs.gov/accessibility &#10;Telephone 202-447-0440 &#10;Email accessibility@hq.dhs.gov"/>
+          <wp:inline distT="0" distB="0" distL="0" distR="0" wp14:anchorId="12556AEA" wp14:editId="7383C407">
+            <wp:extent cx="7223760" cy="9635490"/>
+            <wp:effectExtent l="0" t="0" r="0" b="3810"/>
+            <wp:docPr id="9" name="Picture 9"/>
             <wp:cNvGraphicFramePr>
               <a:graphicFrameLocks xmlns:a="http://schemas.openxmlformats.org/drawingml/2006/main" noChangeAspect="1"/>
             </wp:cNvGraphicFramePr>
@@ -20,7 +20,7 @@
               <a:graphicData uri="http://schemas.openxmlformats.org/drawingml/2006/picture">
                 <pic:pic xmlns:pic="http://schemas.openxmlformats.org/drawingml/2006/picture">
                   <pic:nvPicPr>
-                    <pic:cNvPr id="6" name="Picture 6" descr="Accessibility Compliance Reporting Tool (ACRT) User Guide.&#10;U.S. Department of Homeland Security seal, Office of Accessible Systems and Technology (OAST) &#10;DHS Accessibility Help Desk &#10;http://www.dhs.gov/accessibility &#10;Telephone 202-447-0440 &#10;Email accessibility@hq.dhs.gov"/>
+                    <pic:cNvPr id="0" name="Picture 1"/>
                     <pic:cNvPicPr>
                       <a:picLocks noChangeAspect="1" noChangeArrowheads="1"/>
                     </pic:cNvPicPr>
@@ -41,7 +41,7 @@
                   <pic:spPr bwMode="auto">
                     <a:xfrm>
                       <a:off x="0" y="0"/>
-                      <a:ext cx="7223760" cy="9630410"/>
+                      <a:ext cx="7223760" cy="9635490"/>
                     </a:xfrm>
                     <a:prstGeom prst="rect">
                       <a:avLst/>
@@ -78,6 +78,7 @@
           <w:sz w:val="40"/>
           <w:szCs w:val="40"/>
         </w:rPr>
+        <w:lastRenderedPageBreak/>
         <mc:AlternateContent>
           <mc:Choice Requires="wpg">
             <w:drawing>
@@ -191,7 +192,7 @@
               </wp:anchor>
             </w:drawing>
           </mc:Choice>
-          <mc:Fallback xmlns:arto="http://schemas.microsoft.com/office/word/2006/arto" xmlns:adec="http://schemas.microsoft.com/office/drawing/2017/decorative" xmlns:a14="http://schemas.microsoft.com/office/drawing/2010/main" xmlns:pic="http://schemas.openxmlformats.org/drawingml/2006/picture" xmlns:a="http://schemas.openxmlformats.org/drawingml/2006/main">
+          <mc:Fallback xmlns:oel="http://schemas.microsoft.com/office/2019/extlst" xmlns:arto="http://schemas.microsoft.com/office/word/2006/arto" xmlns:adec="http://schemas.microsoft.com/office/drawing/2017/decorative" xmlns:a14="http://schemas.microsoft.com/office/drawing/2010/main" xmlns:pic="http://schemas.openxmlformats.org/drawingml/2006/picture" xmlns:a="http://schemas.openxmlformats.org/drawingml/2006/main">
             <w:pict>
               <v:group id="Group 3" style="position:absolute;margin-left:-8.85pt;margin-top:3.9pt;width:574.5pt;height:39pt;z-index:251658246;mso-width-relative:margin" coordsize="72961,4953" coordorigin="-1428,-95" o:spid="_x0000_s1026" w14:anchorId="7E969B47" o:gfxdata="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">
                 <v:shapetype id="_x0000_t75" coordsize="21600,21600" filled="f" stroked="f" o:spt="75" o:preferrelative="t" path="m@4@5l@4@11@9@11@9@5xe">
@@ -2433,6 +2434,7 @@
           <w:b w:val="0"/>
           <w:noProof/>
         </w:rPr>
+        <w:lastRenderedPageBreak/>
         <mc:AlternateContent>
           <mc:Choice Requires="wpg">
             <w:drawing>
@@ -2543,7 +2545,7 @@
               </wp:anchor>
             </w:drawing>
           </mc:Choice>
-          <mc:Fallback xmlns:arto="http://schemas.microsoft.com/office/word/2006/arto" xmlns:adec="http://schemas.microsoft.com/office/drawing/2017/decorative" xmlns:a14="http://schemas.microsoft.com/office/drawing/2010/main" xmlns:pic="http://schemas.openxmlformats.org/drawingml/2006/picture" xmlns:a="http://schemas.openxmlformats.org/drawingml/2006/main">
+          <mc:Fallback xmlns:oel="http://schemas.microsoft.com/office/2019/extlst" xmlns:arto="http://schemas.microsoft.com/office/word/2006/arto" xmlns:adec="http://schemas.microsoft.com/office/drawing/2017/decorative" xmlns:a14="http://schemas.microsoft.com/office/drawing/2010/main" xmlns:pic="http://schemas.openxmlformats.org/drawingml/2006/picture" xmlns:a="http://schemas.openxmlformats.org/drawingml/2006/main">
             <w:pict>
               <v:group id="Group 5" style="position:absolute;margin-left:-11.85pt;margin-top:22.75pt;width:544.65pt;height:39pt;z-index:251658241" coordsize="69170,4953" o:spid="_x0000_s1026" w14:anchorId="4D0CC6A8" o:gfxdata="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">
                 <v:shape id="Picture 44" style="position:absolute;width:4876;height:4953;visibility:visible;mso-wrap-style:square" o:spid="_x0000_s1027" type="#_x0000_t75" o:gfxdata="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">
@@ -2991,6 +2993,7 @@
         <w:rPr>
           <w:noProof/>
         </w:rPr>
+        <w:lastRenderedPageBreak/>
         <w:drawing>
           <wp:anchor distT="0" distB="0" distL="114300" distR="114300" simplePos="0" relativeHeight="251658240" behindDoc="0" locked="0" layoutInCell="1" allowOverlap="1" wp14:anchorId="03BEF45E" wp14:editId="59001B3F">
             <wp:simplePos x="0" y="0"/>
@@ -3167,7 +3170,7 @@
               </wp:anchor>
             </w:drawing>
           </mc:Choice>
-          <mc:Fallback xmlns:adec="http://schemas.microsoft.com/office/drawing/2017/decorative" xmlns:a14="http://schemas.microsoft.com/office/drawing/2010/main" xmlns:pic="http://schemas.openxmlformats.org/drawingml/2006/picture" xmlns:a="http://schemas.openxmlformats.org/drawingml/2006/main" xmlns:arto="http://schemas.microsoft.com/office/word/2006/arto">
+          <mc:Fallback xmlns:oel="http://schemas.microsoft.com/office/2019/extlst" xmlns:adec="http://schemas.microsoft.com/office/drawing/2017/decorative" xmlns:a14="http://schemas.microsoft.com/office/drawing/2010/main" xmlns:pic="http://schemas.openxmlformats.org/drawingml/2006/picture" xmlns:a="http://schemas.openxmlformats.org/drawingml/2006/main" xmlns:arto="http://schemas.microsoft.com/office/word/2006/arto">
             <w:pict>
               <v:line id="Straight Connector 46" style="position:absolute;z-index:251656196;visibility:visible;mso-wrap-style:square;mso-width-percent:0;mso-wrap-distance-left:9pt;mso-wrap-distance-top:0;mso-wrap-distance-right:9pt;mso-wrap-distance-bottom:0;mso-position-horizontal:absolute;mso-position-horizontal-relative:text;mso-position-vertical:absolute;mso-position-vertical-relative:text;mso-width-percent:0;mso-width-relative:margin" alt="&quot;&quot;" o:spid="_x0000_s1026" strokecolor="black [3200]" strokeweight="2pt" from="19.65pt,5.95pt" to="536.55pt,7.15pt" w14:anchorId="694BDFF1" o:gfxdata="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"/>
             </w:pict>
@@ -3400,16 +3403,8 @@
         <w:rPr>
           <w:rFonts w:ascii="Arial" w:hAnsi="Arial" w:cs="Arial"/>
         </w:rPr>
-        <w:t xml:space="preserve"> </w:t>
-      </w:r>
-      <w:proofErr w:type="spellStart"/>
-      <w:r>
-        <w:rPr>
-          <w:rFonts w:ascii="Arial" w:hAnsi="Arial" w:cs="Arial"/>
-        </w:rPr>
-        <w:t>Alt+M</w:t>
-      </w:r>
-      <w:proofErr w:type="spellEnd"/>
+        <w:t xml:space="preserve"> Alt+M</w:t>
+      </w:r>
       <w:r>
         <w:rPr>
           <w:rFonts w:ascii="Arial" w:hAnsi="Arial" w:cs="Arial"/>
@@ -3494,7 +3489,7 @@
                     <pic:cNvPicPr/>
                   </pic:nvPicPr>
                   <pic:blipFill>
-                    <a:blip r:embed="rId19">
+                    <a:blip r:embed="rId19" cstate="print">
                       <a:extLst>
                         <a:ext uri="{28A0092B-C50C-407E-A947-70E740481C1C}">
                           <a14:useLocalDpi xmlns:a14="http://schemas.microsoft.com/office/drawing/2010/main" val="0"/>
@@ -4250,16 +4245,8 @@
         <w:rPr>
           <w:rFonts w:ascii="Arial" w:hAnsi="Arial" w:cs="Arial"/>
         </w:rPr>
-        <w:t xml:space="preserve">removing issues within the test results </w:t>
-      </w:r>
-      <w:proofErr w:type="spellStart"/>
-      <w:r>
-        <w:rPr>
-          <w:rFonts w:ascii="Arial" w:hAnsi="Arial" w:cs="Arial"/>
-        </w:rPr>
-        <w:t>form</w:t>
-      </w:r>
-      <w:proofErr w:type="spellEnd"/>
+        <w:t>removing issues within the test results form</w:t>
+      </w:r>
       <w:r>
         <w:rPr>
           <w:rFonts w:ascii="Arial" w:hAnsi="Arial" w:cs="Arial"/>
@@ -4397,6 +4384,7 @@
           <w:b/>
           <w:bCs/>
         </w:rPr>
+        <w:lastRenderedPageBreak/>
         <w:t xml:space="preserve">Select </w:t>
       </w:r>
       <w:r>
@@ -5715,6 +5703,7 @@
           <w:rFonts w:ascii="Arial" w:hAnsi="Arial" w:cs="Arial"/>
           <w:b/>
         </w:rPr>
+        <w:lastRenderedPageBreak/>
         <w:t>Input Trusted Tester ID</w:t>
       </w:r>
     </w:p>
@@ -6676,6 +6665,7 @@
         <w:rPr>
           <w:rFonts w:cs="Arial"/>
         </w:rPr>
+        <w:lastRenderedPageBreak/>
         <w:t>2</w:t>
       </w:r>
       <w:r>
@@ -7902,6 +7892,7 @@
         <w:rPr>
           <w:rFonts w:ascii="Arial" w:hAnsi="Arial" w:cs="Arial"/>
         </w:rPr>
+        <w:lastRenderedPageBreak/>
         <w:t>The Child Issue is a separate issue added that is associated to the same Test ID, the parent.</w:t>
       </w:r>
       <w:r>
@@ -9563,6 +9554,7 @@
           <w:b w:val="0"/>
           <w:bCs w:val="0"/>
         </w:rPr>
+        <w:lastRenderedPageBreak/>
         <w:t xml:space="preserve"> </w:t>
       </w:r>
     </w:p>
@@ -10242,6 +10234,7 @@
           <w:noProof/>
           <w:color w:val="auto"/>
         </w:rPr>
+        <w:lastRenderedPageBreak/>
         <w:drawing>
           <wp:anchor distT="0" distB="0" distL="114300" distR="114300" simplePos="0" relativeHeight="251658244" behindDoc="0" locked="0" layoutInCell="1" allowOverlap="1" wp14:anchorId="62E17458" wp14:editId="01711F92">
             <wp:simplePos x="0" y="0"/>
@@ -10405,7 +10398,7 @@
               </wp:anchor>
             </w:drawing>
           </mc:Choice>
-          <mc:Fallback xmlns:adec="http://schemas.microsoft.com/office/drawing/2017/decorative" xmlns:a14="http://schemas.microsoft.com/office/drawing/2010/main" xmlns:pic="http://schemas.openxmlformats.org/drawingml/2006/picture" xmlns:a="http://schemas.openxmlformats.org/drawingml/2006/main" xmlns:arto="http://schemas.microsoft.com/office/word/2006/arto">
+          <mc:Fallback xmlns:oel="http://schemas.microsoft.com/office/2019/extlst" xmlns:adec="http://schemas.microsoft.com/office/drawing/2017/decorative" xmlns:a14="http://schemas.microsoft.com/office/drawing/2010/main" xmlns:pic="http://schemas.openxmlformats.org/drawingml/2006/picture" xmlns:a="http://schemas.openxmlformats.org/drawingml/2006/main" xmlns:arto="http://schemas.microsoft.com/office/word/2006/arto">
             <w:pict>
               <v:line id="Straight Connector 49" style="position:absolute;z-index:251656197;visibility:visible;mso-wrap-style:square;mso-wrap-distance-left:9pt;mso-wrap-distance-top:0;mso-wrap-distance-right:9pt;mso-wrap-distance-bottom:0;mso-position-horizontal:absolute;mso-position-horizontal-relative:text;mso-position-vertical:absolute;mso-position-vertical-relative:text" alt="&quot;&quot;" o:spid="_x0000_s1026" strokecolor="black [3200]" strokeweight="2pt" from="0,6.85pt" to="536.4pt,8.05pt" w14:anchorId="2548FB03" o:gfxdata="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"/>
             </w:pict>
@@ -10779,7 +10772,6 @@
         </w:rPr>
         <w:t xml:space="preserve">use shortcut </w:t>
       </w:r>
-      <w:proofErr w:type="spellStart"/>
       <w:r>
         <w:rPr>
           <w:rFonts w:ascii="Arial" w:hAnsi="Arial" w:cs="Arial"/>
@@ -10788,7 +10780,6 @@
         </w:rPr>
         <w:t>Alt+M</w:t>
       </w:r>
-      <w:proofErr w:type="spellEnd"/>
       <w:r>
         <w:rPr>
           <w:rFonts w:ascii="Arial" w:hAnsi="Arial" w:cs="Arial"/>
@@ -11183,23 +11174,7 @@
           <w:rFonts w:ascii="Arial" w:hAnsi="Arial" w:cs="Arial"/>
           <w:bCs/>
         </w:rPr>
-        <w:t>To save printer friendly HTML file, select the keyboard shortcut (</w:t>
-      </w:r>
-      <w:proofErr w:type="spellStart"/>
-      <w:r>
-        <w:rPr>
-          <w:rFonts w:ascii="Arial" w:hAnsi="Arial" w:cs="Arial"/>
-          <w:bCs/>
-        </w:rPr>
-        <w:t>Alt+S</w:t>
-      </w:r>
-      <w:proofErr w:type="spellEnd"/>
-      <w:r>
-        <w:rPr>
-          <w:rFonts w:ascii="Arial" w:hAnsi="Arial" w:cs="Arial"/>
-          <w:bCs/>
-        </w:rPr>
-        <w:t xml:space="preserve">) or </w:t>
+        <w:t xml:space="preserve">To save printer friendly HTML file, select the keyboard shortcut (Alt+S) or </w:t>
       </w:r>
       <w:r>
         <w:rPr>
@@ -11961,6 +11936,7 @@
         <w:rPr>
           <w:rFonts w:ascii="Arial" w:hAnsi="Arial" w:cs="Arial"/>
         </w:rPr>
+        <w:lastRenderedPageBreak/>
         <w:t>‘</w:t>
       </w:r>
       <w:r>
@@ -12677,6 +12653,7 @@
           <w:color w:val="auto"/>
           <w:szCs w:val="44"/>
         </w:rPr>
+        <w:lastRenderedPageBreak/>
         <mc:AlternateContent>
           <mc:Choice Requires="wpg">
             <w:drawing>
@@ -12787,7 +12764,7 @@
               </wp:anchor>
             </w:drawing>
           </mc:Choice>
-          <mc:Fallback xmlns:arto="http://schemas.microsoft.com/office/word/2006/arto" xmlns:adec="http://schemas.microsoft.com/office/drawing/2017/decorative" xmlns:a14="http://schemas.microsoft.com/office/drawing/2010/main" xmlns:pic="http://schemas.openxmlformats.org/drawingml/2006/picture" xmlns:a="http://schemas.openxmlformats.org/drawingml/2006/main">
+          <mc:Fallback xmlns:oel="http://schemas.microsoft.com/office/2019/extlst" xmlns:arto="http://schemas.microsoft.com/office/word/2006/arto" xmlns:adec="http://schemas.microsoft.com/office/drawing/2017/decorative" xmlns:a14="http://schemas.microsoft.com/office/drawing/2010/main" xmlns:pic="http://schemas.openxmlformats.org/drawingml/2006/picture" xmlns:a="http://schemas.openxmlformats.org/drawingml/2006/main">
             <w:pict>
               <v:group id="Group 4" style="position:absolute;margin-left:-5.85pt;margin-top:9.35pt;width:552.9pt;height:39pt;z-index:251658245" coordsize="70218,4953" o:spid="_x0000_s1026" w14:anchorId="2154CC09" o:gfxdata="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">
                 <v:line id="Straight Connector 54" style="position:absolute;visibility:visible;mso-wrap-style:square" o:spid="_x0000_s1027" strokecolor="black [3200]" strokeweight="2pt" o:connectortype="straight" from="2095,2476" to="70218,2628" o:gfxdata="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"/>
@@ -13589,6 +13566,7 @@
           <w:rStyle w:val="Strong"/>
           <w:rFonts w:ascii="Arial" w:hAnsi="Arial" w:cs="Arial"/>
         </w:rPr>
+        <w:lastRenderedPageBreak/>
         <w:t xml:space="preserve">Select </w:t>
       </w:r>
       <w:r>
@@ -13785,21 +13763,7 @@
         <w:rPr>
           <w:rFonts w:ascii="Arial" w:hAnsi="Arial" w:cs="Arial"/>
         </w:rPr>
-        <w:t xml:space="preserve">For more information about </w:t>
-      </w:r>
-      <w:proofErr w:type="spellStart"/>
-      <w:r>
-        <w:rPr>
-          <w:rFonts w:ascii="Arial" w:hAnsi="Arial" w:cs="Arial"/>
-        </w:rPr>
-        <w:t>gitlab</w:t>
-      </w:r>
-      <w:proofErr w:type="spellEnd"/>
-      <w:r>
-        <w:rPr>
-          <w:rFonts w:ascii="Arial" w:hAnsi="Arial" w:cs="Arial"/>
-        </w:rPr>
-        <w:t>, visit</w:t>
+        <w:t>For more information about gitlab, visit</w:t>
       </w:r>
       <w:r>
         <w:rPr>
@@ -15655,6 +15619,7 @@
       <w:bookmarkStart w:id="44" w:name="_Toc56176954"/>
       <w:bookmarkStart w:id="45" w:name="_Toc58990684"/>
       <w:r>
+        <w:lastRenderedPageBreak/>
         <w:t>4</w:t>
       </w:r>
       <w:r>
@@ -15701,21 +15666,7 @@
         <w:rPr>
           <w:rFonts w:ascii="Arial" w:hAnsi="Arial" w:cs="Arial"/>
         </w:rPr>
-        <w:t>‘</w:t>
-      </w:r>
-      <w:proofErr w:type="spellStart"/>
-      <w:r>
-        <w:rPr>
-          <w:rFonts w:ascii="Arial" w:hAnsi="Arial" w:cs="Arial"/>
-        </w:rPr>
-        <w:t>SuccessCriteria.JSON</w:t>
-      </w:r>
-      <w:proofErr w:type="spellEnd"/>
-      <w:r>
-        <w:rPr>
-          <w:rFonts w:ascii="Arial" w:hAnsi="Arial" w:cs="Arial"/>
-        </w:rPr>
-        <w:t xml:space="preserve">’ file. </w:t>
+        <w:t xml:space="preserve">‘SuccessCriteria.JSON’ file. </w:t>
       </w:r>
     </w:p>
     <w:p>
@@ -16003,7 +15954,6 @@
         </w:rPr>
         <w:t xml:space="preserve"> test processes other than Trusted Tester, change test conditions in the ‘</w:t>
       </w:r>
-      <w:proofErr w:type="spellStart"/>
       <w:r>
         <w:rPr>
           <w:rFonts w:ascii="Arial" w:hAnsi="Arial" w:cs="Arial"/>
@@ -16026,14 +15976,7 @@
         <w:rPr>
           <w:rFonts w:ascii="Arial" w:hAnsi="Arial" w:cs="Arial"/>
         </w:rPr>
-        <w:t>riteria.json</w:t>
-      </w:r>
-      <w:proofErr w:type="spellEnd"/>
-      <w:r>
-        <w:rPr>
-          <w:rFonts w:ascii="Arial" w:hAnsi="Arial" w:cs="Arial"/>
-        </w:rPr>
-        <w:t xml:space="preserve">’ file as needed by updating the values for properties. </w:t>
+        <w:t xml:space="preserve">riteria.json’ file as needed by updating the values for properties. </w:t>
       </w:r>
       <w:r>
         <w:rPr>
@@ -16605,15 +16548,31 @@
           <w:rFonts w:ascii="Arial" w:eastAsia="Times New Roman" w:hAnsi="Arial" w:cs="Arial"/>
           <w:color w:val="000000" w:themeColor="text1"/>
         </w:rPr>
-        <w:t>Using the ICT Review Request ticket number, submit test results using the “Submit 508 Test Results” feature within ACMS. The ticket number is provided to the requestor that created the ticket. For additional guidance, please refer to ACMS user instructions.</w:t>
-      </w:r>
-    </w:p>
-    <w:p>
-      <w:pPr>
+        <w:t>Using the ICT Review Request ticket number, submit test results using the “</w:t>
+      </w:r>
+      <w:hyperlink r:id="rId31" w:history="1">
+        <w:r>
+          <w:rPr>
+            <w:rStyle w:val="Hyperlink"/>
+            <w:rFonts w:ascii="Arial" w:eastAsia="Times New Roman" w:hAnsi="Arial" w:cs="Arial"/>
+          </w:rPr>
+          <w:t>Submit 508 Test Results</w:t>
+        </w:r>
+      </w:hyperlink>
+      <w:r>
         <w:rPr>
           <w:rFonts w:ascii="Arial" w:eastAsia="Times New Roman" w:hAnsi="Arial" w:cs="Arial"/>
           <w:color w:val="000000" w:themeColor="text1"/>
         </w:rPr>
+        <w:t>” feature within ACMS. The ticket number is provided to the requestor that created the ticket. For additional guidance, please refer to ACMS user instructions.</w:t>
+      </w:r>
+    </w:p>
+    <w:p>
+      <w:pPr>
+        <w:rPr>
+          <w:rFonts w:ascii="Arial" w:eastAsia="Times New Roman" w:hAnsi="Arial" w:cs="Arial"/>
+          <w:color w:val="000000" w:themeColor="text1"/>
+        </w:rPr>
       </w:pPr>
     </w:p>
     <w:p>
@@ -16622,6 +16581,7 @@
       </w:pPr>
       <w:bookmarkStart w:id="53" w:name="_Toc58990688"/>
       <w:r>
+        <w:lastRenderedPageBreak/>
         <w:t>4.5 Help Desk</w:t>
       </w:r>
       <w:bookmarkEnd w:id="53"/>
@@ -16642,7 +16602,7 @@
       <w:r>
         <w:br/>
       </w:r>
-      <w:hyperlink r:id="rId31">
+      <w:hyperlink r:id="rId32">
         <w:r>
           <w:rPr>
             <w:rStyle w:val="Hyperlink"/>
@@ -16669,7 +16629,7 @@
       <w:r>
         <w:br/>
       </w:r>
-      <w:hyperlink r:id="rId32">
+      <w:hyperlink r:id="rId33">
         <w:r>
           <w:rPr>
             <w:rStyle w:val="Hyperlink"/>
@@ -16688,9 +16648,9 @@
       </w:pPr>
     </w:p>
     <w:sectPr>
-      <w:headerReference w:type="default" r:id="rId33"/>
-      <w:footerReference w:type="default" r:id="rId34"/>
-      <w:footerReference w:type="first" r:id="rId35"/>
+      <w:headerReference w:type="default" r:id="rId34"/>
+      <w:footerReference w:type="default" r:id="rId35"/>
+      <w:footerReference w:type="first" r:id="rId36"/>
       <w:pgSz w:w="12240" w:h="15840"/>
       <w:pgMar w:top="144" w:right="432" w:bottom="144" w:left="432" w:header="432" w:footer="0" w:gutter="0"/>
       <w:pgNumType w:start="0"/>
@@ -16703,7 +16663,7 @@
 </file>
 
 <file path=word/endnotes.xml><?xml version="1.0" encoding="utf-8"?>
-<w:endnotes xmlns:wpc="http://schemas.microsoft.com/office/word/2010/wordprocessingCanvas" xmlns:cx="http://schemas.microsoft.com/office/drawing/2014/chartex" xmlns:cx1="http://schemas.microsoft.com/office/drawing/2015/9/8/chartex" xmlns:cx2="http://schemas.microsoft.com/office/drawing/2015/10/21/chartex" xmlns:cx3="http://schemas.microsoft.com/office/drawing/2016/5/9/chartex" xmlns:cx4="http://schemas.microsoft.com/office/drawing/2016/5/10/chartex" xmlns:cx5="http://schemas.microsoft.com/office/drawing/2016/5/11/chartex" xmlns:cx6="http://schemas.microsoft.com/office/drawing/2016/5/12/chartex" xmlns:cx7="http://schemas.microsoft.com/office/drawing/2016/5/13/chartex" xmlns:cx8="http://schemas.microsoft.com/office/drawing/2016/5/14/chartex" xmlns:mc="http://schemas.openxmlformats.org/markup-compatibility/2006" xmlns:aink="http://schemas.microsoft.com/office/drawing/2016/ink" xmlns:am3d="http://schemas.microsoft.com/office/drawing/2017/model3d" xmlns:o="urn:schemas-microsoft-com:office:office" xmlns:oel="http://schemas.microsoft.com/office/2019/extlst" xmlns:r="http://schemas.openxmlformats.org/officeDocument/2006/relationships" xmlns:m="http://schemas.openxmlformats.org/officeDocument/2006/math" xmlns:v="urn:schemas-microsoft-com:vml" xmlns:wp14="http://schemas.microsoft.com/office/word/2010/wordprocessingDrawing" xmlns:wp="http://schemas.openxmlformats.org/drawingml/2006/wordprocessingDrawing" xmlns:w10="urn:schemas-microsoft-com:office:word" xmlns:w="http://schemas.openxmlformats.org/wordprocessingml/2006/main" xmlns:w14="http://schemas.microsoft.com/office/word/2010/wordml" xmlns:w15="http://schemas.microsoft.com/office/word/2012/wordml" xmlns:w16cex="http://schemas.microsoft.com/office/word/2018/wordml/cex" xmlns:w16cid="http://schemas.microsoft.com/office/word/2016/wordml/cid" xmlns:w16="http://schemas.microsoft.com/office/word/2018/wordml" xmlns:w16sdtdh="http://schemas.microsoft.com/office/word/2020/wordml/sdtdatahash" xmlns:w16se="http://schemas.microsoft.com/office/word/2015/wordml/symex" xmlns:wpg="http://schemas.microsoft.com/office/word/2010/wordprocessingGroup" xmlns:wpi="http://schemas.microsoft.com/office/word/2010/wordprocessingInk" xmlns:wne="http://schemas.microsoft.com/office/word/2006/wordml" xmlns:wps="http://schemas.microsoft.com/office/word/2010/wordprocessingShape" mc:Ignorable="w14 w15 w16se w16cid w16 w16cex w16sdtdh wp14">
+<w:endnotes xmlns:wpc="http://schemas.microsoft.com/office/word/2010/wordprocessingCanvas" xmlns:cx="http://schemas.microsoft.com/office/drawing/2014/chartex" xmlns:cx1="http://schemas.microsoft.com/office/drawing/2015/9/8/chartex" xmlns:cx2="http://schemas.microsoft.com/office/drawing/2015/10/21/chartex" xmlns:cx3="http://schemas.microsoft.com/office/drawing/2016/5/9/chartex" xmlns:cx4="http://schemas.microsoft.com/office/drawing/2016/5/10/chartex" xmlns:cx5="http://schemas.microsoft.com/office/drawing/2016/5/11/chartex" xmlns:cx6="http://schemas.microsoft.com/office/drawing/2016/5/12/chartex" xmlns:cx7="http://schemas.microsoft.com/office/drawing/2016/5/13/chartex" xmlns:cx8="http://schemas.microsoft.com/office/drawing/2016/5/14/chartex" xmlns:mc="http://schemas.openxmlformats.org/markup-compatibility/2006" xmlns:aink="http://schemas.microsoft.com/office/drawing/2016/ink" xmlns:am3d="http://schemas.microsoft.com/office/drawing/2017/model3d" xmlns:o="urn:schemas-microsoft-com:office:office" xmlns:r="http://schemas.openxmlformats.org/officeDocument/2006/relationships" xmlns:m="http://schemas.openxmlformats.org/officeDocument/2006/math" xmlns:v="urn:schemas-microsoft-com:vml" xmlns:wp14="http://schemas.microsoft.com/office/word/2010/wordprocessingDrawing" xmlns:wp="http://schemas.openxmlformats.org/drawingml/2006/wordprocessingDrawing" xmlns:w10="urn:schemas-microsoft-com:office:word" xmlns:w="http://schemas.openxmlformats.org/wordprocessingml/2006/main" xmlns:w14="http://schemas.microsoft.com/office/word/2010/wordml" xmlns:w15="http://schemas.microsoft.com/office/word/2012/wordml" xmlns:w16cex="http://schemas.microsoft.com/office/word/2018/wordml/cex" xmlns:w16cid="http://schemas.microsoft.com/office/word/2016/wordml/cid" xmlns:w16="http://schemas.microsoft.com/office/word/2018/wordml" xmlns:w16sdtdh="http://schemas.microsoft.com/office/word/2020/wordml/sdtdatahash" xmlns:w16se="http://schemas.microsoft.com/office/word/2015/wordml/symex" xmlns:wpg="http://schemas.microsoft.com/office/word/2010/wordprocessingGroup" xmlns:wpi="http://schemas.microsoft.com/office/word/2010/wordprocessingInk" xmlns:wne="http://schemas.microsoft.com/office/word/2006/wordml" xmlns:wps="http://schemas.microsoft.com/office/word/2010/wordprocessingShape" mc:Ignorable="w14 w15 w16se w16cid w16 w16cex w16sdtdh wp14">
   <w:endnote w:type="separator" w:id="-1">
     <w:p>
       <w:pPr>
@@ -16739,7 +16699,7 @@
 </file>
 
 <file path=word/footer1.xml><?xml version="1.0" encoding="utf-8"?>
-<w:ftr xmlns:wpc="http://schemas.microsoft.com/office/word/2010/wordprocessingCanvas" xmlns:cx="http://schemas.microsoft.com/office/drawing/2014/chartex" xmlns:cx1="http://schemas.microsoft.com/office/drawing/2015/9/8/chartex" xmlns:cx2="http://schemas.microsoft.com/office/drawing/2015/10/21/chartex" xmlns:cx3="http://schemas.microsoft.com/office/drawing/2016/5/9/chartex" xmlns:cx4="http://schemas.microsoft.com/office/drawing/2016/5/10/chartex" xmlns:cx5="http://schemas.microsoft.com/office/drawing/2016/5/11/chartex" xmlns:cx6="http://schemas.microsoft.com/office/drawing/2016/5/12/chartex" xmlns:cx7="http://schemas.microsoft.com/office/drawing/2016/5/13/chartex" xmlns:cx8="http://schemas.microsoft.com/office/drawing/2016/5/14/chartex" xmlns:mc="http://schemas.openxmlformats.org/markup-compatibility/2006" xmlns:aink="http://schemas.microsoft.com/office/drawing/2016/ink" xmlns:am3d="http://schemas.microsoft.com/office/drawing/2017/model3d" xmlns:o="urn:schemas-microsoft-com:office:office" xmlns:oel="http://schemas.microsoft.com/office/2019/extlst" xmlns:r="http://schemas.openxmlformats.org/officeDocument/2006/relationships" xmlns:m="http://schemas.openxmlformats.org/officeDocument/2006/math" xmlns:v="urn:schemas-microsoft-com:vml" xmlns:wp14="http://schemas.microsoft.com/office/word/2010/wordprocessingDrawing" xmlns:wp="http://schemas.openxmlformats.org/drawingml/2006/wordprocessingDrawing" xmlns:w10="urn:schemas-microsoft-com:office:word" xmlns:w="http://schemas.openxmlformats.org/wordprocessingml/2006/main" xmlns:w14="http://schemas.microsoft.com/office/word/2010/wordml" xmlns:w15="http://schemas.microsoft.com/office/word/2012/wordml" xmlns:w16cex="http://schemas.microsoft.com/office/word/2018/wordml/cex" xmlns:w16cid="http://schemas.microsoft.com/office/word/2016/wordml/cid" xmlns:w16="http://schemas.microsoft.com/office/word/2018/wordml" xmlns:w16sdtdh="http://schemas.microsoft.com/office/word/2020/wordml/sdtdatahash" xmlns:w16se="http://schemas.microsoft.com/office/word/2015/wordml/symex" xmlns:wpg="http://schemas.microsoft.com/office/word/2010/wordprocessingGroup" xmlns:wpi="http://schemas.microsoft.com/office/word/2010/wordprocessingInk" xmlns:wne="http://schemas.microsoft.com/office/word/2006/wordml" xmlns:wps="http://schemas.microsoft.com/office/word/2010/wordprocessingShape" mc:Ignorable="w14 w15 w16se w16cid w16 w16cex w16sdtdh wp14">
+<w:ftr xmlns:wpc="http://schemas.microsoft.com/office/word/2010/wordprocessingCanvas" xmlns:cx="http://schemas.microsoft.com/office/drawing/2014/chartex" xmlns:cx1="http://schemas.microsoft.com/office/drawing/2015/9/8/chartex" xmlns:cx2="http://schemas.microsoft.com/office/drawing/2015/10/21/chartex" xmlns:cx3="http://schemas.microsoft.com/office/drawing/2016/5/9/chartex" xmlns:cx4="http://schemas.microsoft.com/office/drawing/2016/5/10/chartex" xmlns:cx5="http://schemas.microsoft.com/office/drawing/2016/5/11/chartex" xmlns:cx6="http://schemas.microsoft.com/office/drawing/2016/5/12/chartex" xmlns:cx7="http://schemas.microsoft.com/office/drawing/2016/5/13/chartex" xmlns:cx8="http://schemas.microsoft.com/office/drawing/2016/5/14/chartex" xmlns:mc="http://schemas.openxmlformats.org/markup-compatibility/2006" xmlns:aink="http://schemas.microsoft.com/office/drawing/2016/ink" xmlns:am3d="http://schemas.microsoft.com/office/drawing/2017/model3d" xmlns:o="urn:schemas-microsoft-com:office:office" xmlns:r="http://schemas.openxmlformats.org/officeDocument/2006/relationships" xmlns:m="http://schemas.openxmlformats.org/officeDocument/2006/math" xmlns:v="urn:schemas-microsoft-com:vml" xmlns:wp14="http://schemas.microsoft.com/office/word/2010/wordprocessingDrawing" xmlns:wp="http://schemas.openxmlformats.org/drawingml/2006/wordprocessingDrawing" xmlns:w10="urn:schemas-microsoft-com:office:word" xmlns:w="http://schemas.openxmlformats.org/wordprocessingml/2006/main" xmlns:w14="http://schemas.microsoft.com/office/word/2010/wordml" xmlns:w15="http://schemas.microsoft.com/office/word/2012/wordml" xmlns:w16cex="http://schemas.microsoft.com/office/word/2018/wordml/cex" xmlns:w16cid="http://schemas.microsoft.com/office/word/2016/wordml/cid" xmlns:w16="http://schemas.microsoft.com/office/word/2018/wordml" xmlns:w16sdtdh="http://schemas.microsoft.com/office/word/2020/wordml/sdtdatahash" xmlns:w16se="http://schemas.microsoft.com/office/word/2015/wordml/symex" xmlns:wpg="http://schemas.microsoft.com/office/word/2010/wordprocessingGroup" xmlns:wpi="http://schemas.microsoft.com/office/word/2010/wordprocessingInk" xmlns:wne="http://schemas.microsoft.com/office/word/2006/wordml" xmlns:wps="http://schemas.microsoft.com/office/word/2010/wordprocessingShape" mc:Ignorable="w14 w15 w16se w16cid w16 w16cex w16sdtdh wp14">
   <w:tbl>
     <w:tblPr>
       <w:tblStyle w:val="TableGridLight"/>
@@ -16776,6 +16736,7 @@
           <w:dataBinding w:prefixMappings="xmlns:ns0='http://purl.org/dc/elements/1.1/' xmlns:ns1='http://schemas.openxmlformats.org/package/2006/metadata/core-properties' " w:xpath="/ns1:coreProperties[1]/ns0:creator[1]" w:storeItemID="{6C3C8BC8-F283-45AE-878A-BAB7291924A1}"/>
           <w:text/>
         </w:sdtPr>
+        <w:sdtEndPr/>
         <w:sdtContent>
           <w:tc>
             <w:tcPr>
@@ -16803,7 +16764,7 @@
                   <w:sz w:val="16"/>
                   <w:szCs w:val="18"/>
                 </w:rPr>
-                <w:t>Office Of Accessible Systems And Technology (Oast)</w:t>
+                <w:t>Accessibility &amp; Usability (AU)</w:t>
               </w:r>
             </w:p>
           </w:tc>
@@ -16894,7 +16855,7 @@
 </file>
 
 <file path=word/footer2.xml><?xml version="1.0" encoding="utf-8"?>
-<w:ftr xmlns:wpc="http://schemas.microsoft.com/office/word/2010/wordprocessingCanvas" xmlns:cx="http://schemas.microsoft.com/office/drawing/2014/chartex" xmlns:cx1="http://schemas.microsoft.com/office/drawing/2015/9/8/chartex" xmlns:cx2="http://schemas.microsoft.com/office/drawing/2015/10/21/chartex" xmlns:cx3="http://schemas.microsoft.com/office/drawing/2016/5/9/chartex" xmlns:cx4="http://schemas.microsoft.com/office/drawing/2016/5/10/chartex" xmlns:cx5="http://schemas.microsoft.com/office/drawing/2016/5/11/chartex" xmlns:cx6="http://schemas.microsoft.com/office/drawing/2016/5/12/chartex" xmlns:cx7="http://schemas.microsoft.com/office/drawing/2016/5/13/chartex" xmlns:cx8="http://schemas.microsoft.com/office/drawing/2016/5/14/chartex" xmlns:mc="http://schemas.openxmlformats.org/markup-compatibility/2006" xmlns:aink="http://schemas.microsoft.com/office/drawing/2016/ink" xmlns:am3d="http://schemas.microsoft.com/office/drawing/2017/model3d" xmlns:o="urn:schemas-microsoft-com:office:office" xmlns:oel="http://schemas.microsoft.com/office/2019/extlst" xmlns:r="http://schemas.openxmlformats.org/officeDocument/2006/relationships" xmlns:m="http://schemas.openxmlformats.org/officeDocument/2006/math" xmlns:v="urn:schemas-microsoft-com:vml" xmlns:wp14="http://schemas.microsoft.com/office/word/2010/wordprocessingDrawing" xmlns:wp="http://schemas.openxmlformats.org/drawingml/2006/wordprocessingDrawing" xmlns:w10="urn:schemas-microsoft-com:office:word" xmlns:w="http://schemas.openxmlformats.org/wordprocessingml/2006/main" xmlns:w14="http://schemas.microsoft.com/office/word/2010/wordml" xmlns:w15="http://schemas.microsoft.com/office/word/2012/wordml" xmlns:w16cex="http://schemas.microsoft.com/office/word/2018/wordml/cex" xmlns:w16cid="http://schemas.microsoft.com/office/word/2016/wordml/cid" xmlns:w16="http://schemas.microsoft.com/office/word/2018/wordml" xmlns:w16sdtdh="http://schemas.microsoft.com/office/word/2020/wordml/sdtdatahash" xmlns:w16se="http://schemas.microsoft.com/office/word/2015/wordml/symex" xmlns:wpg="http://schemas.microsoft.com/office/word/2010/wordprocessingGroup" xmlns:wpi="http://schemas.microsoft.com/office/word/2010/wordprocessingInk" xmlns:wne="http://schemas.microsoft.com/office/word/2006/wordml" xmlns:wps="http://schemas.microsoft.com/office/word/2010/wordprocessingShape" mc:Ignorable="w14 w15 w16se w16cid w16 w16cex w16sdtdh wp14">
+<w:ftr xmlns:wpc="http://schemas.microsoft.com/office/word/2010/wordprocessingCanvas" xmlns:cx="http://schemas.microsoft.com/office/drawing/2014/chartex" xmlns:cx1="http://schemas.microsoft.com/office/drawing/2015/9/8/chartex" xmlns:cx2="http://schemas.microsoft.com/office/drawing/2015/10/21/chartex" xmlns:cx3="http://schemas.microsoft.com/office/drawing/2016/5/9/chartex" xmlns:cx4="http://schemas.microsoft.com/office/drawing/2016/5/10/chartex" xmlns:cx5="http://schemas.microsoft.com/office/drawing/2016/5/11/chartex" xmlns:cx6="http://schemas.microsoft.com/office/drawing/2016/5/12/chartex" xmlns:cx7="http://schemas.microsoft.com/office/drawing/2016/5/13/chartex" xmlns:cx8="http://schemas.microsoft.com/office/drawing/2016/5/14/chartex" xmlns:mc="http://schemas.openxmlformats.org/markup-compatibility/2006" xmlns:aink="http://schemas.microsoft.com/office/drawing/2016/ink" xmlns:am3d="http://schemas.microsoft.com/office/drawing/2017/model3d" xmlns:o="urn:schemas-microsoft-com:office:office" xmlns:r="http://schemas.openxmlformats.org/officeDocument/2006/relationships" xmlns:m="http://schemas.openxmlformats.org/officeDocument/2006/math" xmlns:v="urn:schemas-microsoft-com:vml" xmlns:wp14="http://schemas.microsoft.com/office/word/2010/wordprocessingDrawing" xmlns:wp="http://schemas.openxmlformats.org/drawingml/2006/wordprocessingDrawing" xmlns:w10="urn:schemas-microsoft-com:office:word" xmlns:w="http://schemas.openxmlformats.org/wordprocessingml/2006/main" xmlns:w14="http://schemas.microsoft.com/office/word/2010/wordml" xmlns:w15="http://schemas.microsoft.com/office/word/2012/wordml" xmlns:w16cex="http://schemas.microsoft.com/office/word/2018/wordml/cex" xmlns:w16cid="http://schemas.microsoft.com/office/word/2016/wordml/cid" xmlns:w16="http://schemas.microsoft.com/office/word/2018/wordml" xmlns:w16sdtdh="http://schemas.microsoft.com/office/word/2020/wordml/sdtdatahash" xmlns:w16se="http://schemas.microsoft.com/office/word/2015/wordml/symex" xmlns:wpg="http://schemas.microsoft.com/office/word/2010/wordprocessingGroup" xmlns:wpi="http://schemas.microsoft.com/office/word/2010/wordprocessingInk" xmlns:wne="http://schemas.microsoft.com/office/word/2006/wordml" xmlns:wps="http://schemas.microsoft.com/office/word/2010/wordprocessingShape" mc:Ignorable="w14 w15 w16se w16cid w16 w16cex w16sdtdh wp14">
   <w:p>
     <w:pPr>
       <w:pStyle w:val="Footer"/>
@@ -16909,7 +16870,7 @@
 </file>
 
 <file path=word/footnotes.xml><?xml version="1.0" encoding="utf-8"?>
-<w:footnotes xmlns:wpc="http://schemas.microsoft.com/office/word/2010/wordprocessingCanvas" xmlns:cx="http://schemas.microsoft.com/office/drawing/2014/chartex" xmlns:cx1="http://schemas.microsoft.com/office/drawing/2015/9/8/chartex" xmlns:cx2="http://schemas.microsoft.com/office/drawing/2015/10/21/chartex" xmlns:cx3="http://schemas.microsoft.com/office/drawing/2016/5/9/chartex" xmlns:cx4="http://schemas.microsoft.com/office/drawing/2016/5/10/chartex" xmlns:cx5="http://schemas.microsoft.com/office/drawing/2016/5/11/chartex" xmlns:cx6="http://schemas.microsoft.com/office/drawing/2016/5/12/chartex" xmlns:cx7="http://schemas.microsoft.com/office/drawing/2016/5/13/chartex" xmlns:cx8="http://schemas.microsoft.com/office/drawing/2016/5/14/chartex" xmlns:mc="http://schemas.openxmlformats.org/markup-compatibility/2006" xmlns:aink="http://schemas.microsoft.com/office/drawing/2016/ink" xmlns:am3d="http://schemas.microsoft.com/office/drawing/2017/model3d" xmlns:o="urn:schemas-microsoft-com:office:office" xmlns:oel="http://schemas.microsoft.com/office/2019/extlst" xmlns:r="http://schemas.openxmlformats.org/officeDocument/2006/relationships" xmlns:m="http://schemas.openxmlformats.org/officeDocument/2006/math" xmlns:v="urn:schemas-microsoft-com:vml" xmlns:wp14="http://schemas.microsoft.com/office/word/2010/wordprocessingDrawing" xmlns:wp="http://schemas.openxmlformats.org/drawingml/2006/wordprocessingDrawing" xmlns:w10="urn:schemas-microsoft-com:office:word" xmlns:w="http://schemas.openxmlformats.org/wordprocessingml/2006/main" xmlns:w14="http://schemas.microsoft.com/office/word/2010/wordml" xmlns:w15="http://schemas.microsoft.com/office/word/2012/wordml" xmlns:w16cex="http://schemas.microsoft.com/office/word/2018/wordml/cex" xmlns:w16cid="http://schemas.microsoft.com/office/word/2016/wordml/cid" xmlns:w16="http://schemas.microsoft.com/office/word/2018/wordml" xmlns:w16sdtdh="http://schemas.microsoft.com/office/word/2020/wordml/sdtdatahash" xmlns:w16se="http://schemas.microsoft.com/office/word/2015/wordml/symex" xmlns:wpg="http://schemas.microsoft.com/office/word/2010/wordprocessingGroup" xmlns:wpi="http://schemas.microsoft.com/office/word/2010/wordprocessingInk" xmlns:wne="http://schemas.microsoft.com/office/word/2006/wordml" xmlns:wps="http://schemas.microsoft.com/office/word/2010/wordprocessingShape" mc:Ignorable="w14 w15 w16se w16cid w16 w16cex w16sdtdh wp14">
+<w:footnotes xmlns:wpc="http://schemas.microsoft.com/office/word/2010/wordprocessingCanvas" xmlns:cx="http://schemas.microsoft.com/office/drawing/2014/chartex" xmlns:cx1="http://schemas.microsoft.com/office/drawing/2015/9/8/chartex" xmlns:cx2="http://schemas.microsoft.com/office/drawing/2015/10/21/chartex" xmlns:cx3="http://schemas.microsoft.com/office/drawing/2016/5/9/chartex" xmlns:cx4="http://schemas.microsoft.com/office/drawing/2016/5/10/chartex" xmlns:cx5="http://schemas.microsoft.com/office/drawing/2016/5/11/chartex" xmlns:cx6="http://schemas.microsoft.com/office/drawing/2016/5/12/chartex" xmlns:cx7="http://schemas.microsoft.com/office/drawing/2016/5/13/chartex" xmlns:cx8="http://schemas.microsoft.com/office/drawing/2016/5/14/chartex" xmlns:mc="http://schemas.openxmlformats.org/markup-compatibility/2006" xmlns:aink="http://schemas.microsoft.com/office/drawing/2016/ink" xmlns:am3d="http://schemas.microsoft.com/office/drawing/2017/model3d" xmlns:o="urn:schemas-microsoft-com:office:office" xmlns:r="http://schemas.openxmlformats.org/officeDocument/2006/relationships" xmlns:m="http://schemas.openxmlformats.org/officeDocument/2006/math" xmlns:v="urn:schemas-microsoft-com:vml" xmlns:wp14="http://schemas.microsoft.com/office/word/2010/wordprocessingDrawing" xmlns:wp="http://schemas.openxmlformats.org/drawingml/2006/wordprocessingDrawing" xmlns:w10="urn:schemas-microsoft-com:office:word" xmlns:w="http://schemas.openxmlformats.org/wordprocessingml/2006/main" xmlns:w14="http://schemas.microsoft.com/office/word/2010/wordml" xmlns:w15="http://schemas.microsoft.com/office/word/2012/wordml" xmlns:w16cex="http://schemas.microsoft.com/office/word/2018/wordml/cex" xmlns:w16cid="http://schemas.microsoft.com/office/word/2016/wordml/cid" xmlns:w16="http://schemas.microsoft.com/office/word/2018/wordml" xmlns:w16sdtdh="http://schemas.microsoft.com/office/word/2020/wordml/sdtdatahash" xmlns:w16se="http://schemas.microsoft.com/office/word/2015/wordml/symex" xmlns:wpg="http://schemas.microsoft.com/office/word/2010/wordprocessingGroup" xmlns:wpi="http://schemas.microsoft.com/office/word/2010/wordprocessingInk" xmlns:wne="http://schemas.microsoft.com/office/word/2006/wordml" xmlns:wps="http://schemas.microsoft.com/office/word/2010/wordprocessingShape" mc:Ignorable="w14 w15 w16se w16cid w16 w16cex w16sdtdh wp14">
   <w:footnote w:type="separator" w:id="-1">
     <w:p>
       <w:pPr>
@@ -16945,7 +16906,7 @@
 </file>
 
 <file path=word/header1.xml><?xml version="1.0" encoding="utf-8"?>
-<w:hdr xmlns:wpc="http://schemas.microsoft.com/office/word/2010/wordprocessingCanvas" xmlns:cx="http://schemas.microsoft.com/office/drawing/2014/chartex" xmlns:cx1="http://schemas.microsoft.com/office/drawing/2015/9/8/chartex" xmlns:cx2="http://schemas.microsoft.com/office/drawing/2015/10/21/chartex" xmlns:cx3="http://schemas.microsoft.com/office/drawing/2016/5/9/chartex" xmlns:cx4="http://schemas.microsoft.com/office/drawing/2016/5/10/chartex" xmlns:cx5="http://schemas.microsoft.com/office/drawing/2016/5/11/chartex" xmlns:cx6="http://schemas.microsoft.com/office/drawing/2016/5/12/chartex" xmlns:cx7="http://schemas.microsoft.com/office/drawing/2016/5/13/chartex" xmlns:cx8="http://schemas.microsoft.com/office/drawing/2016/5/14/chartex" xmlns:mc="http://schemas.openxmlformats.org/markup-compatibility/2006" xmlns:aink="http://schemas.microsoft.com/office/drawing/2016/ink" xmlns:am3d="http://schemas.microsoft.com/office/drawing/2017/model3d" xmlns:o="urn:schemas-microsoft-com:office:office" xmlns:oel="http://schemas.microsoft.com/office/2019/extlst" xmlns:r="http://schemas.openxmlformats.org/officeDocument/2006/relationships" xmlns:m="http://schemas.openxmlformats.org/officeDocument/2006/math" xmlns:v="urn:schemas-microsoft-com:vml" xmlns:wp14="http://schemas.microsoft.com/office/word/2010/wordprocessingDrawing" xmlns:wp="http://schemas.openxmlformats.org/drawingml/2006/wordprocessingDrawing" xmlns:w10="urn:schemas-microsoft-com:office:word" xmlns:w="http://schemas.openxmlformats.org/wordprocessingml/2006/main" xmlns:w14="http://schemas.microsoft.com/office/word/2010/wordml" xmlns:w15="http://schemas.microsoft.com/office/word/2012/wordml" xmlns:w16cex="http://schemas.microsoft.com/office/word/2018/wordml/cex" xmlns:w16cid="http://schemas.microsoft.com/office/word/2016/wordml/cid" xmlns:w16="http://schemas.microsoft.com/office/word/2018/wordml" xmlns:w16sdtdh="http://schemas.microsoft.com/office/word/2020/wordml/sdtdatahash" xmlns:w16se="http://schemas.microsoft.com/office/word/2015/wordml/symex" xmlns:wpg="http://schemas.microsoft.com/office/word/2010/wordprocessingGroup" xmlns:wpi="http://schemas.microsoft.com/office/word/2010/wordprocessingInk" xmlns:wne="http://schemas.microsoft.com/office/word/2006/wordml" xmlns:wps="http://schemas.microsoft.com/office/word/2010/wordprocessingShape" mc:Ignorable="w14 w15 w16se w16cid w16 w16cex w16sdtdh wp14">
+<w:hdr xmlns:wpc="http://schemas.microsoft.com/office/word/2010/wordprocessingCanvas" xmlns:cx="http://schemas.microsoft.com/office/drawing/2014/chartex" xmlns:cx1="http://schemas.microsoft.com/office/drawing/2015/9/8/chartex" xmlns:cx2="http://schemas.microsoft.com/office/drawing/2015/10/21/chartex" xmlns:cx3="http://schemas.microsoft.com/office/drawing/2016/5/9/chartex" xmlns:cx4="http://schemas.microsoft.com/office/drawing/2016/5/10/chartex" xmlns:cx5="http://schemas.microsoft.com/office/drawing/2016/5/11/chartex" xmlns:cx6="http://schemas.microsoft.com/office/drawing/2016/5/12/chartex" xmlns:cx7="http://schemas.microsoft.com/office/drawing/2016/5/13/chartex" xmlns:cx8="http://schemas.microsoft.com/office/drawing/2016/5/14/chartex" xmlns:mc="http://schemas.openxmlformats.org/markup-compatibility/2006" xmlns:aink="http://schemas.microsoft.com/office/drawing/2016/ink" xmlns:am3d="http://schemas.microsoft.com/office/drawing/2017/model3d" xmlns:o="urn:schemas-microsoft-com:office:office" xmlns:r="http://schemas.openxmlformats.org/officeDocument/2006/relationships" xmlns:m="http://schemas.openxmlformats.org/officeDocument/2006/math" xmlns:v="urn:schemas-microsoft-com:vml" xmlns:wp14="http://schemas.microsoft.com/office/word/2010/wordprocessingDrawing" xmlns:wp="http://schemas.openxmlformats.org/drawingml/2006/wordprocessingDrawing" xmlns:w10="urn:schemas-microsoft-com:office:word" xmlns:w="http://schemas.openxmlformats.org/wordprocessingml/2006/main" xmlns:w14="http://schemas.microsoft.com/office/word/2010/wordml" xmlns:w15="http://schemas.microsoft.com/office/word/2012/wordml" xmlns:w16cex="http://schemas.microsoft.com/office/word/2018/wordml/cex" xmlns:w16cid="http://schemas.microsoft.com/office/word/2016/wordml/cid" xmlns:w16="http://schemas.microsoft.com/office/word/2018/wordml" xmlns:w16sdtdh="http://schemas.microsoft.com/office/word/2020/wordml/sdtdatahash" xmlns:w16se="http://schemas.microsoft.com/office/word/2015/wordml/symex" xmlns:wpg="http://schemas.microsoft.com/office/word/2010/wordprocessingGroup" xmlns:wpi="http://schemas.microsoft.com/office/word/2010/wordprocessingInk" xmlns:wne="http://schemas.microsoft.com/office/word/2006/wordml" xmlns:wps="http://schemas.microsoft.com/office/word/2010/wordprocessingShape" mc:Ignorable="w14 w15 w16se w16cid w16 w16cex w16sdtdh wp14">
   <w:p>
     <w:pPr>
       <w:pStyle w:val="Header"/>
@@ -17036,7 +16997,7 @@
 </file>
 
 <file path=word/numbering.xml><?xml version="1.0" encoding="utf-8"?>
-<w:numbering xmlns:wpc="http://schemas.microsoft.com/office/word/2010/wordprocessingCanvas" xmlns:cx="http://schemas.microsoft.com/office/drawing/2014/chartex" xmlns:cx1="http://schemas.microsoft.com/office/drawing/2015/9/8/chartex" xmlns:cx2="http://schemas.microsoft.com/office/drawing/2015/10/21/chartex" xmlns:cx3="http://schemas.microsoft.com/office/drawing/2016/5/9/chartex" xmlns:cx4="http://schemas.microsoft.com/office/drawing/2016/5/10/chartex" xmlns:cx5="http://schemas.microsoft.com/office/drawing/2016/5/11/chartex" xmlns:cx6="http://schemas.microsoft.com/office/drawing/2016/5/12/chartex" xmlns:cx7="http://schemas.microsoft.com/office/drawing/2016/5/13/chartex" xmlns:cx8="http://schemas.microsoft.com/office/drawing/2016/5/14/chartex" xmlns:mc="http://schemas.openxmlformats.org/markup-compatibility/2006" xmlns:aink="http://schemas.microsoft.com/office/drawing/2016/ink" xmlns:am3d="http://schemas.microsoft.com/office/drawing/2017/model3d" xmlns:o="urn:schemas-microsoft-com:office:office" xmlns:oel="http://schemas.microsoft.com/office/2019/extlst" xmlns:r="http://schemas.openxmlformats.org/officeDocument/2006/relationships" xmlns:m="http://schemas.openxmlformats.org/officeDocument/2006/math" xmlns:v="urn:schemas-microsoft-com:vml" xmlns:wp14="http://schemas.microsoft.com/office/word/2010/wordprocessingDrawing" xmlns:wp="http://schemas.openxmlformats.org/drawingml/2006/wordprocessingDrawing" xmlns:w10="urn:schemas-microsoft-com:office:word" xmlns:w="http://schemas.openxmlformats.org/wordprocessingml/2006/main" xmlns:w14="http://schemas.microsoft.com/office/word/2010/wordml" xmlns:w15="http://schemas.microsoft.com/office/word/2012/wordml" xmlns:w16cex="http://schemas.microsoft.com/office/word/2018/wordml/cex" xmlns:w16cid="http://schemas.microsoft.com/office/word/2016/wordml/cid" xmlns:w16="http://schemas.microsoft.com/office/word/2018/wordml" xmlns:w16sdtdh="http://schemas.microsoft.com/office/word/2020/wordml/sdtdatahash" xmlns:w16se="http://schemas.microsoft.com/office/word/2015/wordml/symex" xmlns:wpg="http://schemas.microsoft.com/office/word/2010/wordprocessingGroup" xmlns:wpi="http://schemas.microsoft.com/office/word/2010/wordprocessingInk" xmlns:wne="http://schemas.microsoft.com/office/word/2006/wordml" xmlns:wps="http://schemas.microsoft.com/office/word/2010/wordprocessingShape" mc:Ignorable="w14 w15 w16se w16cid w16 w16cex w16sdtdh wp14">
+<w:numbering xmlns:wpc="http://schemas.microsoft.com/office/word/2010/wordprocessingCanvas" xmlns:cx="http://schemas.microsoft.com/office/drawing/2014/chartex" xmlns:cx1="http://schemas.microsoft.com/office/drawing/2015/9/8/chartex" xmlns:cx2="http://schemas.microsoft.com/office/drawing/2015/10/21/chartex" xmlns:cx3="http://schemas.microsoft.com/office/drawing/2016/5/9/chartex" xmlns:cx4="http://schemas.microsoft.com/office/drawing/2016/5/10/chartex" xmlns:cx5="http://schemas.microsoft.com/office/drawing/2016/5/11/chartex" xmlns:cx6="http://schemas.microsoft.com/office/drawing/2016/5/12/chartex" xmlns:cx7="http://schemas.microsoft.com/office/drawing/2016/5/13/chartex" xmlns:cx8="http://schemas.microsoft.com/office/drawing/2016/5/14/chartex" xmlns:mc="http://schemas.openxmlformats.org/markup-compatibility/2006" xmlns:aink="http://schemas.microsoft.com/office/drawing/2016/ink" xmlns:am3d="http://schemas.microsoft.com/office/drawing/2017/model3d" xmlns:o="urn:schemas-microsoft-com:office:office" xmlns:r="http://schemas.openxmlformats.org/officeDocument/2006/relationships" xmlns:m="http://schemas.openxmlformats.org/officeDocument/2006/math" xmlns:v="urn:schemas-microsoft-com:vml" xmlns:wp14="http://schemas.microsoft.com/office/word/2010/wordprocessingDrawing" xmlns:wp="http://schemas.openxmlformats.org/drawingml/2006/wordprocessingDrawing" xmlns:w10="urn:schemas-microsoft-com:office:word" xmlns:w="http://schemas.openxmlformats.org/wordprocessingml/2006/main" xmlns:w14="http://schemas.microsoft.com/office/word/2010/wordml" xmlns:w15="http://schemas.microsoft.com/office/word/2012/wordml" xmlns:w16cex="http://schemas.microsoft.com/office/word/2018/wordml/cex" xmlns:w16cid="http://schemas.microsoft.com/office/word/2016/wordml/cid" xmlns:w16="http://schemas.microsoft.com/office/word/2018/wordml" xmlns:w16sdtdh="http://schemas.microsoft.com/office/word/2020/wordml/sdtdatahash" xmlns:w16se="http://schemas.microsoft.com/office/word/2015/wordml/symex" xmlns:wpg="http://schemas.microsoft.com/office/word/2010/wordprocessingGroup" xmlns:wpi="http://schemas.microsoft.com/office/word/2010/wordprocessingInk" xmlns:wne="http://schemas.microsoft.com/office/word/2006/wordml" xmlns:wps="http://schemas.microsoft.com/office/word/2010/wordprocessingShape" mc:Ignorable="w14 w15 w16se w16cid w16 w16cex w16sdtdh wp14">
   <w:abstractNum w:abstractNumId="0" w15:restartNumberingAfterBreak="0">
     <w:nsid w:val="02A07303"/>
     <w:multiLevelType w:val="hybridMultilevel"/>
@@ -19804,91 +19765,91 @@
       </w:pPr>
     </w:lvl>
   </w:abstractNum>
-  <w:num w:numId="1" w16cid:durableId="866020683">
+  <w:num w:numId="1">
     <w:abstractNumId w:val="3"/>
   </w:num>
-  <w:num w:numId="2" w16cid:durableId="1678724798">
+  <w:num w:numId="2">
     <w:abstractNumId w:val="13"/>
   </w:num>
-  <w:num w:numId="3" w16cid:durableId="16008744">
+  <w:num w:numId="3">
     <w:abstractNumId w:val="23"/>
   </w:num>
-  <w:num w:numId="4" w16cid:durableId="1933736609">
+  <w:num w:numId="4">
     <w:abstractNumId w:val="17"/>
   </w:num>
-  <w:num w:numId="5" w16cid:durableId="304701839">
+  <w:num w:numId="5">
     <w:abstractNumId w:val="16"/>
   </w:num>
-  <w:num w:numId="6" w16cid:durableId="1914854821">
+  <w:num w:numId="6">
     <w:abstractNumId w:val="26"/>
   </w:num>
-  <w:num w:numId="7" w16cid:durableId="1753971089">
+  <w:num w:numId="7">
     <w:abstractNumId w:val="7"/>
   </w:num>
-  <w:num w:numId="8" w16cid:durableId="896161337">
+  <w:num w:numId="8">
     <w:abstractNumId w:val="9"/>
   </w:num>
-  <w:num w:numId="9" w16cid:durableId="709961198">
+  <w:num w:numId="9">
     <w:abstractNumId w:val="8"/>
   </w:num>
-  <w:num w:numId="10" w16cid:durableId="1116026294">
+  <w:num w:numId="10">
     <w:abstractNumId w:val="25"/>
   </w:num>
-  <w:num w:numId="11" w16cid:durableId="2113931543">
+  <w:num w:numId="11">
     <w:abstractNumId w:val="14"/>
   </w:num>
-  <w:num w:numId="12" w16cid:durableId="33048855">
+  <w:num w:numId="12">
     <w:abstractNumId w:val="6"/>
   </w:num>
-  <w:num w:numId="13" w16cid:durableId="893586316">
+  <w:num w:numId="13">
     <w:abstractNumId w:val="10"/>
   </w:num>
-  <w:num w:numId="14" w16cid:durableId="830104180">
+  <w:num w:numId="14">
     <w:abstractNumId w:val="11"/>
   </w:num>
-  <w:num w:numId="15" w16cid:durableId="602735987">
+  <w:num w:numId="15">
     <w:abstractNumId w:val="20"/>
   </w:num>
-  <w:num w:numId="16" w16cid:durableId="1039862653">
+  <w:num w:numId="16">
     <w:abstractNumId w:val="2"/>
   </w:num>
-  <w:num w:numId="17" w16cid:durableId="1960407970">
+  <w:num w:numId="17">
     <w:abstractNumId w:val="0"/>
   </w:num>
-  <w:num w:numId="18" w16cid:durableId="1591546580">
+  <w:num w:numId="18">
     <w:abstractNumId w:val="28"/>
   </w:num>
-  <w:num w:numId="19" w16cid:durableId="840699821">
+  <w:num w:numId="19">
     <w:abstractNumId w:val="27"/>
   </w:num>
-  <w:num w:numId="20" w16cid:durableId="1917980450">
+  <w:num w:numId="20">
     <w:abstractNumId w:val="12"/>
   </w:num>
-  <w:num w:numId="21" w16cid:durableId="1200623844">
+  <w:num w:numId="21">
     <w:abstractNumId w:val="5"/>
   </w:num>
-  <w:num w:numId="22" w16cid:durableId="1146625815">
+  <w:num w:numId="22">
     <w:abstractNumId w:val="24"/>
   </w:num>
-  <w:num w:numId="23" w16cid:durableId="1736514633">
+  <w:num w:numId="23">
     <w:abstractNumId w:val="22"/>
   </w:num>
-  <w:num w:numId="24" w16cid:durableId="1579095408">
+  <w:num w:numId="24">
     <w:abstractNumId w:val="18"/>
   </w:num>
-  <w:num w:numId="25" w16cid:durableId="133452594">
+  <w:num w:numId="25">
     <w:abstractNumId w:val="1"/>
   </w:num>
-  <w:num w:numId="26" w16cid:durableId="342828201">
+  <w:num w:numId="26">
     <w:abstractNumId w:val="19"/>
   </w:num>
-  <w:num w:numId="27" w16cid:durableId="1213997635">
+  <w:num w:numId="27">
     <w:abstractNumId w:val="15"/>
   </w:num>
-  <w:num w:numId="28" w16cid:durableId="2011564946">
+  <w:num w:numId="28">
     <w:abstractNumId w:val="21"/>
   </w:num>
-  <w:num w:numId="29" w16cid:durableId="770130991">
+  <w:num w:numId="29">
     <w:abstractNumId w:val="4"/>
   </w:num>
   <w:numIdMacAtCleanup w:val="20"/>
@@ -21634,7 +21595,7 @@
 </file>
 
 <file path=word/glossary/document.xml><?xml version="1.0" encoding="utf-8"?>
-<w:glossaryDocument xmlns:wpc="http://schemas.microsoft.com/office/word/2010/wordprocessingCanvas" xmlns:cx="http://schemas.microsoft.com/office/drawing/2014/chartex" xmlns:cx1="http://schemas.microsoft.com/office/drawing/2015/9/8/chartex" xmlns:cx2="http://schemas.microsoft.com/office/drawing/2015/10/21/chartex" xmlns:cx3="http://schemas.microsoft.com/office/drawing/2016/5/9/chartex" xmlns:cx4="http://schemas.microsoft.com/office/drawing/2016/5/10/chartex" xmlns:cx5="http://schemas.microsoft.com/office/drawing/2016/5/11/chartex" xmlns:cx6="http://schemas.microsoft.com/office/drawing/2016/5/12/chartex" xmlns:cx7="http://schemas.microsoft.com/office/drawing/2016/5/13/chartex" xmlns:cx8="http://schemas.microsoft.com/office/drawing/2016/5/14/chartex" xmlns:mc="http://schemas.openxmlformats.org/markup-compatibility/2006" xmlns:aink="http://schemas.microsoft.com/office/drawing/2016/ink" xmlns:am3d="http://schemas.microsoft.com/office/drawing/2017/model3d" xmlns:o="urn:schemas-microsoft-com:office:office" xmlns:oel="http://schemas.microsoft.com/office/2019/extlst" xmlns:r="http://schemas.openxmlformats.org/officeDocument/2006/relationships" xmlns:m="http://schemas.openxmlformats.org/officeDocument/2006/math" xmlns:v="urn:schemas-microsoft-com:vml" xmlns:wp14="http://schemas.microsoft.com/office/word/2010/wordprocessingDrawing" xmlns:wp="http://schemas.openxmlformats.org/drawingml/2006/wordprocessingDrawing" xmlns:w10="urn:schemas-microsoft-com:office:word" xmlns:w="http://schemas.openxmlformats.org/wordprocessingml/2006/main" xmlns:w14="http://schemas.microsoft.com/office/word/2010/wordml" xmlns:w15="http://schemas.microsoft.com/office/word/2012/wordml" xmlns:w16cex="http://schemas.microsoft.com/office/word/2018/wordml/cex" xmlns:w16cid="http://schemas.microsoft.com/office/word/2016/wordml/cid" xmlns:w16="http://schemas.microsoft.com/office/word/2018/wordml" xmlns:w16sdtdh="http://schemas.microsoft.com/office/word/2020/wordml/sdtdatahash" xmlns:w16se="http://schemas.microsoft.com/office/word/2015/wordml/symex" xmlns:wpg="http://schemas.microsoft.com/office/word/2010/wordprocessingGroup" xmlns:wpi="http://schemas.microsoft.com/office/word/2010/wordprocessingInk" xmlns:wne="http://schemas.microsoft.com/office/word/2006/wordml" xmlns:wps="http://schemas.microsoft.com/office/word/2010/wordprocessingShape" mc:Ignorable="w14 w15 w16se w16cid w16 w16cex w16sdtdh wp14">
+<w:glossaryDocument xmlns:wpc="http://schemas.microsoft.com/office/word/2010/wordprocessingCanvas" xmlns:cx="http://schemas.microsoft.com/office/drawing/2014/chartex" xmlns:cx1="http://schemas.microsoft.com/office/drawing/2015/9/8/chartex" xmlns:cx2="http://schemas.microsoft.com/office/drawing/2015/10/21/chartex" xmlns:cx3="http://schemas.microsoft.com/office/drawing/2016/5/9/chartex" xmlns:cx4="http://schemas.microsoft.com/office/drawing/2016/5/10/chartex" xmlns:cx5="http://schemas.microsoft.com/office/drawing/2016/5/11/chartex" xmlns:cx6="http://schemas.microsoft.com/office/drawing/2016/5/12/chartex" xmlns:cx7="http://schemas.microsoft.com/office/drawing/2016/5/13/chartex" xmlns:cx8="http://schemas.microsoft.com/office/drawing/2016/5/14/chartex" xmlns:mc="http://schemas.openxmlformats.org/markup-compatibility/2006" xmlns:aink="http://schemas.microsoft.com/office/drawing/2016/ink" xmlns:am3d="http://schemas.microsoft.com/office/drawing/2017/model3d" xmlns:o="urn:schemas-microsoft-com:office:office" xmlns:r="http://schemas.openxmlformats.org/officeDocument/2006/relationships" xmlns:m="http://schemas.openxmlformats.org/officeDocument/2006/math" xmlns:v="urn:schemas-microsoft-com:vml" xmlns:wp14="http://schemas.microsoft.com/office/word/2010/wordprocessingDrawing" xmlns:wp="http://schemas.openxmlformats.org/drawingml/2006/wordprocessingDrawing" xmlns:w10="urn:schemas-microsoft-com:office:word" xmlns:w="http://schemas.openxmlformats.org/wordprocessingml/2006/main" xmlns:w14="http://schemas.microsoft.com/office/word/2010/wordml" xmlns:w15="http://schemas.microsoft.com/office/word/2012/wordml" xmlns:w16cex="http://schemas.microsoft.com/office/word/2018/wordml/cex" xmlns:w16cid="http://schemas.microsoft.com/office/word/2016/wordml/cid" xmlns:w16="http://schemas.microsoft.com/office/word/2018/wordml" xmlns:w16sdtdh="http://schemas.microsoft.com/office/word/2020/wordml/sdtdatahash" xmlns:w16se="http://schemas.microsoft.com/office/word/2015/wordml/symex" xmlns:wpg="http://schemas.microsoft.com/office/word/2010/wordprocessingGroup" xmlns:wpi="http://schemas.microsoft.com/office/word/2010/wordprocessingInk" xmlns:wne="http://schemas.microsoft.com/office/word/2006/wordml" xmlns:wps="http://schemas.microsoft.com/office/word/2010/wordprocessingShape" mc:Ignorable="w14 w15 w16se w16cid w16 w16cex w16sdtdh wp14">
   <w:docParts>
     <w:docPart>
       <w:docPartPr>
@@ -21714,12 +21675,12 @@
     <w:sig w:usb0="E00006FF" w:usb1="420024FF" w:usb2="02000000" w:usb3="00000000" w:csb0="0000019F" w:csb1="00000000"/>
   </w:font>
   <w:font w:name="MS Mincho">
-    <w:altName w:val="ＭＳ 明朝"/>
+    <w:altName w:val="MS Mincho"/>
     <w:panose1 w:val="02020609040205080304"/>
     <w:charset w:val="80"/>
-    <w:family w:val="roman"/>
+    <w:family w:val="modern"/>
     <w:pitch w:val="fixed"/>
-    <w:sig w:usb0="00000001" w:usb1="08070000" w:usb2="00000010" w:usb3="00000000" w:csb0="00020000" w:csb1="00000000"/>
+    <w:sig w:usb0="E00002FF" w:usb1="6AC7FDFB" w:usb2="08000012" w:usb3="00000000" w:csb0="0002009F" w:csb1="00000000"/>
   </w:font>
   <w:font w:name="MS Gothic">
     <w:altName w:val="ＭＳ ゴシック"/>
@@ -21734,7 +21695,7 @@
     <w:charset w:val="00"/>
     <w:family w:val="swiss"/>
     <w:pitch w:val="variable"/>
-    <w:sig w:usb0="E0002EFF" w:usb1="C000247B" w:usb2="00000009" w:usb3="00000000" w:csb0="000001FF" w:csb1="00000000"/>
+    <w:sig w:usb0="E4002EFF" w:usb1="C000247B" w:usb2="00000009" w:usb3="00000000" w:csb0="000001FF" w:csb1="00000000"/>
   </w:font>
   <w:font w:name="Tahoma">
     <w:panose1 w:val="020B0604030504040204"/>
@@ -21751,6 +21712,7 @@
     <w:sig w:usb0="A00006FF" w:usb1="4000205B" w:usb2="00000010" w:usb3="00000000" w:csb0="0000019F" w:csb1="00000000"/>
   </w:font>
   <w:font w:name="Franklin Gothic Book">
+    <w:panose1 w:val="020B0503020102020204"/>
     <w:charset w:val="00"/>
     <w:family w:val="swiss"/>
     <w:pitch w:val="variable"/>
@@ -21758,11 +21720,10 @@
   </w:font>
   <w:font w:name="Yu Mincho">
     <w:altName w:val="游明朝"/>
-    <w:panose1 w:val="00000000000000000000"/>
     <w:charset w:val="80"/>
     <w:family w:val="roman"/>
-    <w:notTrueType/>
-    <w:pitch w:val="default"/>
+    <w:pitch w:val="variable"/>
+    <w:sig w:usb0="800002E7" w:usb1="2AC7FCFF" w:usb2="00000012" w:usb3="00000000" w:csb0="0002009F" w:csb1="00000000"/>
   </w:font>
   <w:font w:name="Yu Gothic Light">
     <w:altName w:val="游ゴシック Light"/>
@@ -21777,7 +21738,7 @@
     <w:charset w:val="00"/>
     <w:family w:val="swiss"/>
     <w:pitch w:val="variable"/>
-    <w:sig w:usb0="E0002AFF" w:usb1="C000247B" w:usb2="00000009" w:usb3="00000000" w:csb0="000001FF" w:csb1="00000000"/>
+    <w:sig w:usb0="E4002EFF" w:usb1="C000247B" w:usb2="00000009" w:usb3="00000000" w:csb0="000001FF" w:csb1="00000000"/>
   </w:font>
 </w:fonts>
 </file>
@@ -21823,6 +21784,7 @@
     <w:rsid w:val="007705EB"/>
     <w:rsid w:val="007F367D"/>
     <w:rsid w:val="00801FA0"/>
+    <w:rsid w:val="00851BCB"/>
     <w:rsid w:val="00866942"/>
     <w:rsid w:val="0087524C"/>
     <w:rsid w:val="00891943"/>
@@ -21849,6 +21811,7 @@
     <w:rsid w:val="00C37354"/>
     <w:rsid w:val="00C479E0"/>
     <w:rsid w:val="00C85E96"/>
+    <w:rsid w:val="00CC0BE7"/>
     <w:rsid w:val="00CF6122"/>
     <w:rsid w:val="00CF7E7F"/>
     <w:rsid w:val="00D051AC"/>
@@ -22666,6 +22629,30 @@
 </file>
 
 <file path=customXml/item2.xml><?xml version="1.0" encoding="utf-8"?>
+<p:properties xmlns:p="http://schemas.microsoft.com/office/2006/metadata/properties" xmlns:xsi="http://www.w3.org/2001/XMLSchema-instance" xmlns:pc="http://schemas.microsoft.com/office/infopath/2007/PartnerControls">
+  <documentManagement>
+    <SharedWithUsers xmlns="60eaad78-15c1-48c8-af21-3cde9ecdac89">
+      <UserInfo>
+        <DisplayName>Betteker, Todd (CTR)</DisplayName>
+        <AccountId>31</AccountId>
+        <AccountType/>
+      </UserInfo>
+      <UserInfo>
+        <DisplayName>Acharya, Subash</DisplayName>
+        <AccountId>6</AccountId>
+        <AccountType/>
+      </UserInfo>
+      <UserInfo>
+        <DisplayName>Hailu, Ribkha</DisplayName>
+        <AccountId>17</AccountId>
+        <AccountType/>
+      </UserInfo>
+    </SharedWithUsers>
+  </documentManagement>
+</p:properties>
+</file>
+
+<file path=customXml/item3.xml><?xml version="1.0" encoding="utf-8"?>
 <?mso-contentType ?>
 <FormTemplates xmlns="http://schemas.microsoft.com/sharepoint/v3/contenttype/forms">
   <Display>DocumentLibraryForm</Display>
@@ -22674,7 +22661,7 @@
 </FormTemplates>
 </file>
 
-<file path=customXml/item3.xml><?xml version="1.0" encoding="utf-8"?>
+<file path=customXml/item4.xml><?xml version="1.0" encoding="utf-8"?>
 <ct:contentTypeSchema xmlns:ct="http://schemas.microsoft.com/office/2006/metadata/contentType" xmlns:ma="http://schemas.microsoft.com/office/2006/metadata/properties/metaAttributes" ct:_="" ma:_="" ma:contentTypeName="Document" ma:contentTypeID="0x0101004F9BBFDC1329A048A0A540F11E5AAC4D" ma:contentTypeVersion="9" ma:contentTypeDescription="Create a new document." ma:contentTypeScope="" ma:versionID="4d790e526a03b65de39da7b8acbb148a">
   <xsd:schema xmlns:xsd="http://www.w3.org/2001/XMLSchema" xmlns:xs="http://www.w3.org/2001/XMLSchema" xmlns:p="http://schemas.microsoft.com/office/2006/metadata/properties" xmlns:ns2="86993b6e-7851-4a89-acd7-2fecb83d66f1" xmlns:ns3="60eaad78-15c1-48c8-af21-3cde9ecdac89" targetNamespace="http://schemas.microsoft.com/office/2006/metadata/properties" ma:root="true" ma:fieldsID="6a439a100bc46a2fb8e5c366ac02cbab" ns2:_="" ns3:_="">
     <xsd:import namespace="86993b6e-7851-4a89-acd7-2fecb83d66f1"/>
@@ -22871,32 +22858,8 @@
 </ct:contentTypeSchema>
 </file>
 
-<file path=customXml/item4.xml><?xml version="1.0" encoding="utf-8"?>
+<file path=customXml/item5.xml><?xml version="1.0" encoding="utf-8"?>
 <b:Sources xmlns:b="http://schemas.openxmlformats.org/officeDocument/2006/bibliography" xmlns="http://schemas.openxmlformats.org/officeDocument/2006/bibliography" SelectedStyle="\APA.XSL" StyleName="APA"/>
-</file>
-
-<file path=customXml/item5.xml><?xml version="1.0" encoding="utf-8"?>
-<p:properties xmlns:p="http://schemas.microsoft.com/office/2006/metadata/properties" xmlns:xsi="http://www.w3.org/2001/XMLSchema-instance" xmlns:pc="http://schemas.microsoft.com/office/infopath/2007/PartnerControls">
-  <documentManagement>
-    <SharedWithUsers xmlns="60eaad78-15c1-48c8-af21-3cde9ecdac89">
-      <UserInfo>
-        <DisplayName>Betteker, Todd (CTR)</DisplayName>
-        <AccountId>31</AccountId>
-        <AccountType/>
-      </UserInfo>
-      <UserInfo>
-        <DisplayName>Acharya, Subash</DisplayName>
-        <AccountId>6</AccountId>
-        <AccountType/>
-      </UserInfo>
-      <UserInfo>
-        <DisplayName>Hailu, Ribkha</DisplayName>
-        <AccountId>17</AccountId>
-        <AccountType/>
-      </UserInfo>
-    </SharedWithUsers>
-  </documentManagement>
-</p:properties>
 </file>
 
 <file path=customXml/itemProps1.xml><?xml version="1.0" encoding="utf-8"?>
@@ -22908,6 +22871,16 @@
 </file>
 
 <file path=customXml/itemProps2.xml><?xml version="1.0" encoding="utf-8"?>
+<ds:datastoreItem xmlns:ds="http://schemas.openxmlformats.org/officeDocument/2006/customXml" ds:itemID="{15B16BC6-DE79-4BF9-A592-FBEA3158A4A4}">
+  <ds:schemaRefs>
+    <ds:schemaRef ds:uri="http://schemas.microsoft.com/office/2006/metadata/properties"/>
+    <ds:schemaRef ds:uri="http://schemas.microsoft.com/office/infopath/2007/PartnerControls"/>
+    <ds:schemaRef ds:uri="60eaad78-15c1-48c8-af21-3cde9ecdac89"/>
+  </ds:schemaRefs>
+</ds:datastoreItem>
+</file>
+
+<file path=customXml/itemProps3.xml><?xml version="1.0" encoding="utf-8"?>
 <ds:datastoreItem xmlns:ds="http://schemas.openxmlformats.org/officeDocument/2006/customXml" ds:itemID="{FD21A11B-4D59-4DF0-9763-31997D2C9224}">
   <ds:schemaRefs>
     <ds:schemaRef ds:uri="http://schemas.microsoft.com/sharepoint/v3/contenttype/forms"/>
@@ -22915,7 +22888,7 @@
 </ds:datastoreItem>
 </file>
 
-<file path=customXml/itemProps3.xml><?xml version="1.0" encoding="utf-8"?>
+<file path=customXml/itemProps4.xml><?xml version="1.0" encoding="utf-8"?>
 <ds:datastoreItem xmlns:ds="http://schemas.openxmlformats.org/officeDocument/2006/customXml" ds:itemID="{26FB9B93-DA47-4050-924D-9B97B716E32B}">
   <ds:schemaRefs>
     <ds:schemaRef ds:uri="http://schemas.microsoft.com/office/2006/metadata/contentType"/>
@@ -22934,20 +22907,10 @@
 </ds:datastoreItem>
 </file>
 
-<file path=customXml/itemProps4.xml><?xml version="1.0" encoding="utf-8"?>
+<file path=customXml/itemProps5.xml><?xml version="1.0" encoding="utf-8"?>
 <ds:datastoreItem xmlns:ds="http://schemas.openxmlformats.org/officeDocument/2006/customXml" ds:itemID="{FE7DEEB1-B7AF-4220-8C18-85A1CAD1EA4E}">
   <ds:schemaRefs>
     <ds:schemaRef ds:uri="http://schemas.openxmlformats.org/officeDocument/2006/bibliography"/>
   </ds:schemaRefs>
 </ds:datastoreItem>
-</file>
-
-<file path=customXml/itemProps5.xml><?xml version="1.0" encoding="utf-8"?>
-<ds:datastoreItem xmlns:ds="http://schemas.openxmlformats.org/officeDocument/2006/customXml" ds:itemID="{15B16BC6-DE79-4BF9-A592-FBEA3158A4A4}">
-  <ds:schemaRefs>
-    <ds:schemaRef ds:uri="http://schemas.microsoft.com/office/2006/metadata/properties"/>
-    <ds:schemaRef ds:uri="http://schemas.microsoft.com/office/infopath/2007/PartnerControls"/>
-    <ds:schemaRef ds:uri="60eaad78-15c1-48c8-af21-3cde9ecdac89"/>
-  </ds:schemaRefs>
-</ds:datastoreItem>
 </file>
</xml_diff>